<commit_message>
Actualizado el documento de diseño
</commit_message>
<xml_diff>
--- a/docs/documento_de_diseño.docx
+++ b/docs/documento_de_diseño.docx
@@ -1030,14 +1030,7 @@
                 <w:webHidden/>
               </w:rPr>
               <w:tab/>
-              <w:t>1</w:t>
-            </w:r>
-            <w:r>
-              <w:rPr>
-                <w:noProof/>
-                <w:webHidden/>
-              </w:rPr>
-              <w:t>5</w:t>
+              <w:t>15</w:t>
             </w:r>
           </w:hyperlink>
         </w:p>
@@ -1101,12 +1094,6 @@
                 <w:webHidden/>
               </w:rPr>
               <w:tab/>
-            </w:r>
-            <w:r>
-              <w:rPr>
-                <w:noProof/>
-                <w:webHidden/>
-              </w:rPr>
               <w:t>15</w:t>
             </w:r>
           </w:hyperlink>
@@ -1155,14 +1142,7 @@
                 <w:webHidden/>
               </w:rPr>
               <w:tab/>
-              <w:t>1</w:t>
-            </w:r>
-            <w:r>
-              <w:rPr>
-                <w:noProof/>
-                <w:webHidden/>
-              </w:rPr>
-              <w:t>6</w:t>
+              <w:t>16</w:t>
             </w:r>
           </w:hyperlink>
         </w:p>
@@ -1367,7 +1347,7 @@
                 <w:noProof/>
                 <w:webHidden/>
               </w:rPr>
-              <w:t>19</w:t>
+              <w:t>20</w:t>
             </w:r>
             <w:r>
               <w:rPr>
@@ -4332,14 +4312,13 @@
       </w:pPr>
       <w:r>
         <w:rPr>
-          <w:noProof/>
           <w:lang w:val="es-ES"/>
         </w:rPr>
         <w:drawing>
-          <wp:inline distT="0" distB="0" distL="0" distR="0" wp14:anchorId="7BF4970D" wp14:editId="5D0AD68E">
-            <wp:extent cx="5724525" cy="2095500"/>
-            <wp:effectExtent l="0" t="0" r="9525" b="0"/>
-            <wp:docPr id="1712106649" name="Imagen 3" descr="Diagrama&#10;&#10;Descripción generada automáticamente"/>
+          <wp:inline distT="0" distB="0" distL="0" distR="0" wp14:anchorId="53F82A78" wp14:editId="4A517917">
+            <wp:extent cx="5731510" cy="2506345"/>
+            <wp:effectExtent l="0" t="0" r="2540" b="8255"/>
+            <wp:docPr id="1083856213" name="Imagen 1" descr="Diagrama&#10;&#10;Descripción generada automáticamente"/>
             <wp:cNvGraphicFramePr>
               <a:graphicFrameLocks xmlns:a="http://schemas.openxmlformats.org/drawingml/2006/main" noChangeAspect="1"/>
             </wp:cNvGraphicFramePr>
@@ -4347,36 +4326,23 @@
               <a:graphicData uri="http://schemas.openxmlformats.org/drawingml/2006/picture">
                 <pic:pic xmlns:pic="http://schemas.openxmlformats.org/drawingml/2006/picture">
                   <pic:nvPicPr>
-                    <pic:cNvPr id="0" name="Imagen 1" descr="Diagrama&#10;&#10;Descripción generada automáticamente"/>
-                    <pic:cNvPicPr>
-                      <a:picLocks noChangeAspect="1" noChangeArrowheads="1"/>
-                    </pic:cNvPicPr>
+                    <pic:cNvPr id="1083856213" name="Imagen 1" descr="Diagrama&#10;&#10;Descripción generada automáticamente"/>
+                    <pic:cNvPicPr/>
                   </pic:nvPicPr>
                   <pic:blipFill>
-                    <a:blip r:embed="rId38" cstate="print">
-                      <a:extLst>
-                        <a:ext uri="{28A0092B-C50C-407E-A947-70E740481C1C}">
-                          <a14:useLocalDpi xmlns:a14="http://schemas.microsoft.com/office/drawing/2010/main" val="0"/>
-                        </a:ext>
-                      </a:extLst>
-                    </a:blip>
-                    <a:srcRect/>
+                    <a:blip r:embed="rId38"/>
                     <a:stretch>
                       <a:fillRect/>
                     </a:stretch>
                   </pic:blipFill>
-                  <pic:spPr bwMode="auto">
+                  <pic:spPr>
                     <a:xfrm>
                       <a:off x="0" y="0"/>
-                      <a:ext cx="5724525" cy="2095500"/>
+                      <a:ext cx="5731510" cy="2506345"/>
                     </a:xfrm>
                     <a:prstGeom prst="rect">
                       <a:avLst/>
                     </a:prstGeom>
-                    <a:noFill/>
-                    <a:ln>
-                      <a:noFill/>
-                    </a:ln>
                   </pic:spPr>
                 </pic:pic>
               </a:graphicData>
@@ -4645,6 +4611,7 @@
         <w:rPr>
           <w:lang w:val="es-ES"/>
         </w:rPr>
+        <w:lastRenderedPageBreak/>
         <w:t xml:space="preserve">La base de datos es una instancia de SQLite, una base de datos liviana que no requiere un servidor de base de datos externo, siendo perfecto para </w:t>
       </w:r>
       <w:proofErr w:type="spellStart"/>
@@ -4664,6 +4631,170 @@
     </w:p>
     <w:p>
       <w:pPr>
+        <w:pStyle w:val="Prrafodelista"/>
+        <w:numPr>
+          <w:ilvl w:val="0"/>
+          <w:numId w:val="2"/>
+        </w:numPr>
+        <w:rPr>
+          <w:lang w:val="es-ES"/>
+        </w:rPr>
+      </w:pPr>
+      <w:r>
+        <w:rPr>
+          <w:lang w:val="es-ES"/>
+        </w:rPr>
+        <w:t>Servicios externos:</w:t>
+      </w:r>
+    </w:p>
+    <w:p>
+      <w:pPr>
+        <w:pStyle w:val="Prrafodelista"/>
+        <w:numPr>
+          <w:ilvl w:val="1"/>
+          <w:numId w:val="2"/>
+        </w:numPr>
+        <w:rPr>
+          <w:lang w:val="es-ES"/>
+        </w:rPr>
+      </w:pPr>
+      <w:proofErr w:type="spellStart"/>
+      <w:r>
+        <w:rPr>
+          <w:lang w:val="es-ES"/>
+        </w:rPr>
+        <w:t>Yahoo</w:t>
+      </w:r>
+      <w:proofErr w:type="spellEnd"/>
+      <w:r>
+        <w:rPr>
+          <w:lang w:val="es-ES"/>
+        </w:rPr>
+        <w:t xml:space="preserve"> </w:t>
+      </w:r>
+      <w:proofErr w:type="spellStart"/>
+      <w:r>
+        <w:rPr>
+          <w:lang w:val="es-ES"/>
+        </w:rPr>
+        <w:t>Finance</w:t>
+      </w:r>
+      <w:proofErr w:type="spellEnd"/>
+      <w:r>
+        <w:rPr>
+          <w:lang w:val="es-ES"/>
+        </w:rPr>
+        <w:t>:</w:t>
+      </w:r>
+    </w:p>
+    <w:p>
+      <w:pPr>
+        <w:rPr>
+          <w:lang w:val="es-ES"/>
+        </w:rPr>
+      </w:pPr>
+      <w:r>
+        <w:rPr>
+          <w:lang w:val="es-ES"/>
+        </w:rPr>
+        <w:t>Este servicio externo es accesible por el protocolo HTTP.</w:t>
+      </w:r>
+    </w:p>
+    <w:p>
+      <w:pPr>
+        <w:rPr>
+          <w:lang w:val="es-ES"/>
+        </w:rPr>
+      </w:pPr>
+      <w:r>
+        <w:rPr>
+          <w:lang w:val="es-ES"/>
+        </w:rPr>
+        <w:t>Utilizamos este servicio para obtener los índices bursátiles de forma actualizada.</w:t>
+      </w:r>
+    </w:p>
+    <w:p>
+      <w:pPr>
+        <w:pStyle w:val="Prrafodelista"/>
+        <w:numPr>
+          <w:ilvl w:val="1"/>
+          <w:numId w:val="2"/>
+        </w:numPr>
+        <w:rPr>
+          <w:lang w:val="es-ES"/>
+        </w:rPr>
+      </w:pPr>
+      <w:r>
+        <w:rPr>
+          <w:lang w:val="es-ES"/>
+        </w:rPr>
+        <w:t>Gemini:</w:t>
+      </w:r>
+    </w:p>
+    <w:p>
+      <w:pPr>
+        <w:rPr>
+          <w:lang w:val="es-ES"/>
+        </w:rPr>
+      </w:pPr>
+      <w:r>
+        <w:rPr>
+          <w:lang w:val="es-ES"/>
+        </w:rPr>
+        <w:t>Este servicio externo es accesible por el protocolo HTTP.</w:t>
+      </w:r>
+    </w:p>
+    <w:p>
+      <w:pPr>
+        <w:rPr>
+          <w:u w:val="single"/>
+          <w:lang w:val="es-ES"/>
+        </w:rPr>
+      </w:pPr>
+      <w:r>
+        <w:rPr>
+          <w:lang w:val="es-ES"/>
+        </w:rPr>
+        <w:t xml:space="preserve">El servicio lo proporciona la empresa Google, donde nos da acceso a una inteligencia artificial que funciona como </w:t>
+      </w:r>
+      <w:proofErr w:type="spellStart"/>
+      <w:r>
+        <w:rPr>
+          <w:lang w:val="es-ES"/>
+        </w:rPr>
+        <w:t>chatbot</w:t>
+      </w:r>
+      <w:proofErr w:type="spellEnd"/>
+      <w:r>
+        <w:rPr>
+          <w:lang w:val="es-ES"/>
+        </w:rPr>
+        <w:t xml:space="preserve"> en </w:t>
+      </w:r>
+      <w:proofErr w:type="spellStart"/>
+      <w:r>
+        <w:rPr>
+          <w:lang w:val="es-ES"/>
+        </w:rPr>
+        <w:t>CashMe</w:t>
+      </w:r>
+      <w:proofErr w:type="spellEnd"/>
+      <w:r>
+        <w:rPr>
+          <w:lang w:val="es-ES"/>
+        </w:rPr>
+        <w:t>.</w:t>
+      </w:r>
+    </w:p>
+    <w:p>
+      <w:pPr>
+        <w:rPr>
+          <w:lang w:val="es-ES"/>
+        </w:rPr>
+      </w:pPr>
+    </w:p>
+    <w:p>
+      <w:pPr>
         <w:rPr>
           <w:lang w:val="es-ES"/>
         </w:rPr>
@@ -4683,7 +4814,6 @@
           <w:color w:val="auto"/>
           <w:lang w:val="es-ES"/>
         </w:rPr>
-        <w:lastRenderedPageBreak/>
         <w:t>Ejemplo de flujo en la arquitectura:</w:t>
       </w:r>
       <w:bookmarkEnd w:id="3"/>
@@ -4758,6 +4888,7 @@
           <w:color w:val="auto"/>
           <w:lang w:val="es-ES"/>
         </w:rPr>
+        <w:lastRenderedPageBreak/>
         <w:t>Estructura del proyecto:</w:t>
       </w:r>
       <w:bookmarkEnd w:id="4"/>
@@ -4774,7 +4905,7 @@
           <w:lang w:val="es-ES"/>
         </w:rPr>
         <w:drawing>
-          <wp:inline distT="0" distB="0" distL="0" distR="0" wp14:anchorId="6F114BCC" wp14:editId="6FE89615">
+          <wp:inline distT="0" distB="0" distL="0" distR="0" wp14:anchorId="6F114BCC" wp14:editId="6C1443E6">
             <wp:extent cx="5731510" cy="2170430"/>
             <wp:effectExtent l="0" t="0" r="2540" b="1270"/>
             <wp:docPr id="1645997306" name="Imagen 6" descr="Imagen en blanco y negro&#10;&#10;Descripción generada automáticamente con confianza media"/>
@@ -4881,7 +5012,6 @@
         <w:rPr>
           <w:lang w:val="es-ES"/>
         </w:rPr>
-        <w:lastRenderedPageBreak/>
         <w:t>bin</w:t>
       </w:r>
       <w:proofErr w:type="spellEnd"/>
@@ -5140,6 +5270,7 @@
         <w:rPr>
           <w:lang w:val="es-ES"/>
         </w:rPr>
+        <w:lastRenderedPageBreak/>
         <w:t>routes</w:t>
       </w:r>
       <w:proofErr w:type="spellEnd"/>
@@ -5253,7 +5384,6 @@
           <w:color w:val="auto"/>
           <w:lang w:val="es-ES"/>
         </w:rPr>
-        <w:lastRenderedPageBreak/>
         <w:t>Diagrama Entidad-Relación:</w:t>
       </w:r>
       <w:bookmarkEnd w:id="5"/>
@@ -5278,7 +5408,7 @@
           <w:noProof/>
         </w:rPr>
         <w:drawing>
-          <wp:inline distT="0" distB="0" distL="0" distR="0" wp14:anchorId="53157101" wp14:editId="3193030B">
+          <wp:inline distT="0" distB="0" distL="0" distR="0" wp14:anchorId="53157101" wp14:editId="690125CE">
             <wp:extent cx="5731510" cy="2600325"/>
             <wp:effectExtent l="0" t="0" r="2540" b="9525"/>
             <wp:docPr id="2130466942" name="Imagen 11" descr="Diagrama&#10;&#10;Descripción generada automáticamente"/>
@@ -7842,6 +7972,118 @@
       </w:rPr>
     </w:lvl>
   </w:abstractNum>
+  <w:abstractNum w:abstractNumId="16" w15:restartNumberingAfterBreak="0">
+    <w:nsid w:val="7B525852"/>
+    <w:multiLevelType w:val="hybridMultilevel"/>
+    <w:tmpl w:val="F87EA78A"/>
+    <w:lvl w:ilvl="0" w:tplc="EA685046">
+      <w:numFmt w:val="bullet"/>
+      <w:lvlText w:val="-"/>
+      <w:lvlJc w:val="left"/>
+      <w:pPr>
+        <w:ind w:left="720" w:hanging="360"/>
+      </w:pPr>
+      <w:rPr>
+        <w:rFonts w:ascii="Aptos" w:eastAsiaTheme="minorEastAsia" w:hAnsi="Aptos" w:cstheme="minorBidi" w:hint="default"/>
+      </w:rPr>
+    </w:lvl>
+    <w:lvl w:ilvl="1" w:tplc="0C0A0003" w:tentative="1">
+      <w:start w:val="1"/>
+      <w:numFmt w:val="bullet"/>
+      <w:lvlText w:val="o"/>
+      <w:lvlJc w:val="left"/>
+      <w:pPr>
+        <w:ind w:left="1440" w:hanging="360"/>
+      </w:pPr>
+      <w:rPr>
+        <w:rFonts w:ascii="Courier New" w:hAnsi="Courier New" w:cs="Courier New" w:hint="default"/>
+      </w:rPr>
+    </w:lvl>
+    <w:lvl w:ilvl="2" w:tplc="0C0A0005" w:tentative="1">
+      <w:start w:val="1"/>
+      <w:numFmt w:val="bullet"/>
+      <w:lvlText w:val=""/>
+      <w:lvlJc w:val="left"/>
+      <w:pPr>
+        <w:ind w:left="2160" w:hanging="360"/>
+      </w:pPr>
+      <w:rPr>
+        <w:rFonts w:ascii="Wingdings" w:hAnsi="Wingdings" w:hint="default"/>
+      </w:rPr>
+    </w:lvl>
+    <w:lvl w:ilvl="3" w:tplc="0C0A0001" w:tentative="1">
+      <w:start w:val="1"/>
+      <w:numFmt w:val="bullet"/>
+      <w:lvlText w:val=""/>
+      <w:lvlJc w:val="left"/>
+      <w:pPr>
+        <w:ind w:left="2880" w:hanging="360"/>
+      </w:pPr>
+      <w:rPr>
+        <w:rFonts w:ascii="Symbol" w:hAnsi="Symbol" w:hint="default"/>
+      </w:rPr>
+    </w:lvl>
+    <w:lvl w:ilvl="4" w:tplc="0C0A0003" w:tentative="1">
+      <w:start w:val="1"/>
+      <w:numFmt w:val="bullet"/>
+      <w:lvlText w:val="o"/>
+      <w:lvlJc w:val="left"/>
+      <w:pPr>
+        <w:ind w:left="3600" w:hanging="360"/>
+      </w:pPr>
+      <w:rPr>
+        <w:rFonts w:ascii="Courier New" w:hAnsi="Courier New" w:cs="Courier New" w:hint="default"/>
+      </w:rPr>
+    </w:lvl>
+    <w:lvl w:ilvl="5" w:tplc="0C0A0005" w:tentative="1">
+      <w:start w:val="1"/>
+      <w:numFmt w:val="bullet"/>
+      <w:lvlText w:val=""/>
+      <w:lvlJc w:val="left"/>
+      <w:pPr>
+        <w:ind w:left="4320" w:hanging="360"/>
+      </w:pPr>
+      <w:rPr>
+        <w:rFonts w:ascii="Wingdings" w:hAnsi="Wingdings" w:hint="default"/>
+      </w:rPr>
+    </w:lvl>
+    <w:lvl w:ilvl="6" w:tplc="0C0A0001" w:tentative="1">
+      <w:start w:val="1"/>
+      <w:numFmt w:val="bullet"/>
+      <w:lvlText w:val=""/>
+      <w:lvlJc w:val="left"/>
+      <w:pPr>
+        <w:ind w:left="5040" w:hanging="360"/>
+      </w:pPr>
+      <w:rPr>
+        <w:rFonts w:ascii="Symbol" w:hAnsi="Symbol" w:hint="default"/>
+      </w:rPr>
+    </w:lvl>
+    <w:lvl w:ilvl="7" w:tplc="0C0A0003" w:tentative="1">
+      <w:start w:val="1"/>
+      <w:numFmt w:val="bullet"/>
+      <w:lvlText w:val="o"/>
+      <w:lvlJc w:val="left"/>
+      <w:pPr>
+        <w:ind w:left="5760" w:hanging="360"/>
+      </w:pPr>
+      <w:rPr>
+        <w:rFonts w:ascii="Courier New" w:hAnsi="Courier New" w:cs="Courier New" w:hint="default"/>
+      </w:rPr>
+    </w:lvl>
+    <w:lvl w:ilvl="8" w:tplc="0C0A0005" w:tentative="1">
+      <w:start w:val="1"/>
+      <w:numFmt w:val="bullet"/>
+      <w:lvlText w:val=""/>
+      <w:lvlJc w:val="left"/>
+      <w:pPr>
+        <w:ind w:left="6480" w:hanging="360"/>
+      </w:pPr>
+      <w:rPr>
+        <w:rFonts w:ascii="Wingdings" w:hAnsi="Wingdings" w:hint="default"/>
+      </w:rPr>
+    </w:lvl>
+  </w:abstractNum>
   <w:num w:numId="1" w16cid:durableId="999192039">
     <w:abstractNumId w:val="6"/>
   </w:num>
@@ -7889,6 +8131,9 @@
   </w:num>
   <w:num w:numId="16" w16cid:durableId="1249726824">
     <w:abstractNumId w:val="11"/>
+  </w:num>
+  <w:num w:numId="17" w16cid:durableId="1072393102">
+    <w:abstractNumId w:val="16"/>
   </w:num>
 </w:numbering>
 </file>
@@ -8494,6 +8739,7 @@
   <w:style w:type="character" w:default="1" w:styleId="Fuentedeprrafopredeter">
     <w:name w:val="Default Paragraph Font"/>
     <w:uiPriority w:val="1"/>
+    <w:semiHidden/>
     <w:unhideWhenUsed/>
   </w:style>
   <w:style w:type="table" w:default="1" w:styleId="Tablanormal">

</xml_diff>